<commit_message>
add chi square test to data inference
</commit_message>
<xml_diff>
--- a/Capstone Data Inference.docx
+++ b/Capstone Data Inference.docx
@@ -5,6 +5,7 @@
     <w:p>
       <w:pPr>
         <w:jc w:val="center"/>
+        <w:outlineLvl w:val="0"/>
         <w:rPr>
           <w:sz w:val="36"/>
           <w:szCs w:val="36"/>
@@ -41,13 +42,7 @@
         <w:t xml:space="preserve">e an insurance claim. For data inference, my goal is to find any correlation between features and target. To do this, I first separate out the training dataset into one set of data where the target is 1 (true set) and another set where target is 0 (false set). </w:t>
       </w:r>
       <w:r>
-        <w:t xml:space="preserve">Then I setup functions that would compute and plot the </w:t>
-      </w:r>
-      <w:r>
-        <w:t>ECDF</w:t>
-      </w:r>
-      <w:r>
-        <w:t xml:space="preserve"> on both the true set and false set of a single feature. </w:t>
+        <w:t xml:space="preserve">Then I setup functions that would compute and plot the ECDF on both the true set and false set of a single feature. </w:t>
       </w:r>
       <w:r>
         <w:t>Then using the functions setup, I plotted the ECDF of each feature</w:t>
@@ -239,22 +234,278 @@
         <w:t xml:space="preserve"> I ran </w:t>
       </w:r>
       <w:r>
-        <w:t xml:space="preserve">Pearson correlation coefficient between the features and the target, but the resulting </w:t>
+        <w:t xml:space="preserve">Pearson correlation coefficient between </w:t>
+      </w:r>
+      <w:r>
+        <w:t>quantitative</w:t>
+      </w:r>
+      <w:r>
+        <w:t xml:space="preserve"> features and the target, but the resulting </w:t>
       </w:r>
       <w:r>
         <w:t>P</w:t>
       </w:r>
       <w:r>
-        <w:t>earson r values are all relatively small (largest magnitude is 0.053). This could be the nature of the features, some features are binary or categorical, which means that it’s value are labels rather than actual value</w:t>
-      </w:r>
-      <w:r>
-        <w:t>, so that we can’t rely on Pearson correlation coefficient to draw correlation.</w:t>
-      </w:r>
-    </w:p>
-    <w:p>
+        <w:t xml:space="preserve">earson r values are all relatively small (largest magnitude is 0.053). </w:t>
+      </w:r>
+      <w:r>
+        <w:t xml:space="preserve">Then I ran chi-square test on </w:t>
+      </w:r>
+      <w:r>
+        <w:t xml:space="preserve">nominal features (binary and categorical). To conduct the test, I first tallied up the </w:t>
+      </w:r>
+      <w:r>
+        <w:t xml:space="preserve">number of occurrences of each of the unique combination between the feature and target. Then I used the set where target is 0 as the expected value and set where target is 1 as the observed value to compute chi square. There is a noticeable difference between features that had similar ECDF to those that didn’t. For example </w:t>
+      </w:r>
+      <w:r>
+        <w:t>ps_ind_11_bin</w:t>
+      </w:r>
+      <w:r>
+        <w:t xml:space="preserve"> has similar ECDF plot:</w:t>
+      </w:r>
+    </w:p>
+    <w:p/>
+    <w:p>
+      <w:pPr>
+        <w:pStyle w:val="HTMLPreformatted"/>
+        <w:shd w:val="clear" w:color="auto" w:fill="FFFFFF"/>
+        <w:wordWrap w:val="0"/>
+        <w:textAlignment w:val="baseline"/>
+        <w:rPr>
+          <w:rFonts w:ascii="Courier" w:hAnsi="Courier"/>
+          <w:color w:val="000000"/>
+          <w:sz w:val="21"/>
+          <w:szCs w:val="21"/>
+        </w:rPr>
+      </w:pPr>
+      <w:r>
+        <w:rPr>
+          <w:rFonts w:ascii="Courier" w:hAnsi="Courier"/>
+          <w:color w:val="000000"/>
+          <w:sz w:val="21"/>
+          <w:szCs w:val="21"/>
+        </w:rPr>
+        <w:t xml:space="preserve">chi2:  2.44839164851 </w:t>
+      </w:r>
+    </w:p>
+    <w:p>
+      <w:pPr>
+        <w:pStyle w:val="HTMLPreformatted"/>
+        <w:shd w:val="clear" w:color="auto" w:fill="FFFFFF"/>
+        <w:wordWrap w:val="0"/>
+        <w:textAlignment w:val="baseline"/>
+        <w:rPr>
+          <w:rFonts w:ascii="Courier" w:hAnsi="Courier"/>
+          <w:color w:val="000000"/>
+          <w:sz w:val="21"/>
+          <w:szCs w:val="21"/>
+        </w:rPr>
+      </w:pPr>
+      <w:r>
+        <w:rPr>
+          <w:rFonts w:ascii="Courier" w:hAnsi="Courier"/>
+          <w:color w:val="000000"/>
+          <w:sz w:val="21"/>
+          <w:szCs w:val="21"/>
+        </w:rPr>
+        <w:lastRenderedPageBreak/>
+        <w:t xml:space="preserve">p:  0.117645355928 </w:t>
+      </w:r>
+    </w:p>
+    <w:p>
+      <w:pPr>
+        <w:pStyle w:val="HTMLPreformatted"/>
+        <w:shd w:val="clear" w:color="auto" w:fill="FFFFFF"/>
+        <w:wordWrap w:val="0"/>
+        <w:textAlignment w:val="baseline"/>
+        <w:rPr>
+          <w:rFonts w:ascii="Courier" w:hAnsi="Courier"/>
+          <w:color w:val="000000"/>
+          <w:sz w:val="21"/>
+          <w:szCs w:val="21"/>
+        </w:rPr>
+      </w:pPr>
+      <w:r>
+        <w:rPr>
+          <w:rFonts w:ascii="Courier" w:hAnsi="Courier"/>
+          <w:color w:val="000000"/>
+          <w:sz w:val="21"/>
+          <w:szCs w:val="21"/>
+        </w:rPr>
+        <w:t xml:space="preserve">dof:  1 </w:t>
+      </w:r>
+    </w:p>
+    <w:p>
+      <w:pPr>
+        <w:pStyle w:val="HTMLPreformatted"/>
+        <w:shd w:val="clear" w:color="auto" w:fill="FFFFFF"/>
+        <w:wordWrap w:val="0"/>
+        <w:textAlignment w:val="baseline"/>
+        <w:rPr>
+          <w:rFonts w:ascii="Courier" w:hAnsi="Courier"/>
+          <w:color w:val="000000"/>
+          <w:sz w:val="21"/>
+          <w:szCs w:val="21"/>
+        </w:rPr>
+      </w:pPr>
+      <w:r>
+        <w:rPr>
+          <w:rFonts w:ascii="Courier" w:hAnsi="Courier"/>
+          <w:color w:val="000000"/>
+          <w:sz w:val="21"/>
+          <w:szCs w:val="21"/>
+        </w:rPr>
+        <w:t>expected:  [[  2.16572973e+04   3.67026505e+01]</w:t>
+      </w:r>
+    </w:p>
+    <w:p>
+      <w:pPr>
+        <w:pStyle w:val="HTMLPreformatted"/>
+        <w:shd w:val="clear" w:color="auto" w:fill="FFFFFF"/>
+        <w:wordWrap w:val="0"/>
+        <w:textAlignment w:val="baseline"/>
+        <w:rPr>
+          <w:rFonts w:ascii="Courier" w:hAnsi="Courier"/>
+          <w:color w:val="000000"/>
+          <w:sz w:val="21"/>
+          <w:szCs w:val="21"/>
+        </w:rPr>
+      </w:pPr>
+      <w:r>
+        <w:rPr>
+          <w:rFonts w:ascii="Courier" w:hAnsi="Courier"/>
+          <w:color w:val="000000"/>
+          <w:sz w:val="21"/>
+          <w:szCs w:val="21"/>
+        </w:rPr>
+        <w:t xml:space="preserve"> [  5.72547703e+05   9.70297350e+02]]</w:t>
+      </w:r>
+    </w:p>
+    <w:p/>
+    <w:p>
+      <w:r>
+        <w:t>whereas ps_ind_06_bin which has a different ECDF plot has much higher chi square and lower p value.</w:t>
+      </w:r>
       <w:bookmarkStart w:id="0" w:name="_GoBack"/>
       <w:bookmarkEnd w:id="0"/>
     </w:p>
+    <w:p/>
+    <w:p>
+      <w:pPr>
+        <w:pStyle w:val="HTMLPreformatted"/>
+        <w:shd w:val="clear" w:color="auto" w:fill="FFFFFF"/>
+        <w:wordWrap w:val="0"/>
+        <w:textAlignment w:val="baseline"/>
+        <w:rPr>
+          <w:rFonts w:ascii="Courier" w:hAnsi="Courier"/>
+          <w:color w:val="000000"/>
+          <w:sz w:val="21"/>
+          <w:szCs w:val="21"/>
+        </w:rPr>
+      </w:pPr>
+      <w:r>
+        <w:rPr>
+          <w:rFonts w:ascii="Courier" w:hAnsi="Courier"/>
+          <w:color w:val="000000"/>
+          <w:sz w:val="21"/>
+          <w:szCs w:val="21"/>
+        </w:rPr>
+        <w:t xml:space="preserve">chi2:  688.748032799 </w:t>
+      </w:r>
+    </w:p>
+    <w:p>
+      <w:pPr>
+        <w:pStyle w:val="HTMLPreformatted"/>
+        <w:shd w:val="clear" w:color="auto" w:fill="FFFFFF"/>
+        <w:wordWrap w:val="0"/>
+        <w:textAlignment w:val="baseline"/>
+        <w:rPr>
+          <w:rFonts w:ascii="Courier" w:hAnsi="Courier"/>
+          <w:color w:val="000000"/>
+          <w:sz w:val="21"/>
+          <w:szCs w:val="21"/>
+        </w:rPr>
+      </w:pPr>
+      <w:r>
+        <w:rPr>
+          <w:rFonts w:ascii="Courier" w:hAnsi="Courier"/>
+          <w:color w:val="000000"/>
+          <w:sz w:val="21"/>
+          <w:szCs w:val="21"/>
+        </w:rPr>
+        <w:t xml:space="preserve">p:  8.36655285187e-152 </w:t>
+      </w:r>
+    </w:p>
+    <w:p>
+      <w:pPr>
+        <w:pStyle w:val="HTMLPreformatted"/>
+        <w:shd w:val="clear" w:color="auto" w:fill="FFFFFF"/>
+        <w:wordWrap w:val="0"/>
+        <w:textAlignment w:val="baseline"/>
+        <w:rPr>
+          <w:rFonts w:ascii="Courier" w:hAnsi="Courier"/>
+          <w:color w:val="000000"/>
+          <w:sz w:val="21"/>
+          <w:szCs w:val="21"/>
+        </w:rPr>
+      </w:pPr>
+      <w:r>
+        <w:rPr>
+          <w:rFonts w:ascii="Courier" w:hAnsi="Courier"/>
+          <w:color w:val="000000"/>
+          <w:sz w:val="21"/>
+          <w:szCs w:val="21"/>
+        </w:rPr>
+        <w:t xml:space="preserve">dof:  1 </w:t>
+      </w:r>
+    </w:p>
+    <w:p>
+      <w:pPr>
+        <w:pStyle w:val="HTMLPreformatted"/>
+        <w:shd w:val="clear" w:color="auto" w:fill="FFFFFF"/>
+        <w:wordWrap w:val="0"/>
+        <w:textAlignment w:val="baseline"/>
+        <w:rPr>
+          <w:rFonts w:ascii="Courier" w:hAnsi="Courier"/>
+          <w:color w:val="000000"/>
+          <w:sz w:val="21"/>
+          <w:szCs w:val="21"/>
+        </w:rPr>
+      </w:pPr>
+      <w:r>
+        <w:rPr>
+          <w:rFonts w:ascii="Courier" w:hAnsi="Courier"/>
+          <w:color w:val="000000"/>
+          <w:sz w:val="21"/>
+          <w:szCs w:val="21"/>
+        </w:rPr>
+        <w:t>expected:  [[  13152.15971452    8541.84028548]</w:t>
+      </w:r>
+    </w:p>
+    <w:p>
+      <w:pPr>
+        <w:pStyle w:val="HTMLPreformatted"/>
+        <w:shd w:val="clear" w:color="auto" w:fill="FFFFFF"/>
+        <w:wordWrap w:val="0"/>
+        <w:textAlignment w:val="baseline"/>
+        <w:rPr>
+          <w:rFonts w:ascii="Courier" w:hAnsi="Courier"/>
+          <w:color w:val="000000"/>
+          <w:sz w:val="21"/>
+          <w:szCs w:val="21"/>
+        </w:rPr>
+      </w:pPr>
+      <w:r>
+        <w:rPr>
+          <w:rFonts w:ascii="Courier" w:hAnsi="Courier"/>
+          <w:color w:val="000000"/>
+          <w:sz w:val="21"/>
+          <w:szCs w:val="21"/>
+        </w:rPr>
+        <w:t xml:space="preserve"> [ 347699.84028548  225818.15971452]]</w:t>
+      </w:r>
+    </w:p>
+    <w:p/>
     <w:sectPr>
       <w:pgSz w:w="12240" w:h="15840"/>
       <w:pgMar w:top="1440" w:right="1440" w:bottom="1440" w:left="1440" w:header="720" w:footer="720" w:gutter="0"/>
@@ -835,6 +1086,55 @@
       </w:tblCellMar>
     </w:tblPr>
   </w:style>
+  <w:style w:type="paragraph" w:styleId="HTMLPreformatted">
+    <w:name w:val="HTML Preformatted"/>
+    <w:basedOn w:val="Normal"/>
+    <w:link w:val="HTMLPreformattedChar"/>
+    <w:uiPriority w:val="99"/>
+    <w:semiHidden/>
+    <w:unhideWhenUsed/>
+    <w:rsid w:val="007B77F4"/>
+    <w:pPr>
+      <w:tabs>
+        <w:tab w:val="left" w:pos="916"/>
+        <w:tab w:val="left" w:pos="1832"/>
+        <w:tab w:val="left" w:pos="2748"/>
+        <w:tab w:val="left" w:pos="3664"/>
+        <w:tab w:val="left" w:pos="4580"/>
+        <w:tab w:val="left" w:pos="5496"/>
+        <w:tab w:val="left" w:pos="6412"/>
+        <w:tab w:val="left" w:pos="7328"/>
+        <w:tab w:val="left" w:pos="8244"/>
+        <w:tab w:val="left" w:pos="9160"/>
+        <w:tab w:val="left" w:pos="10076"/>
+        <w:tab w:val="left" w:pos="10992"/>
+        <w:tab w:val="left" w:pos="11908"/>
+        <w:tab w:val="left" w:pos="12824"/>
+        <w:tab w:val="left" w:pos="13740"/>
+        <w:tab w:val="left" w:pos="14656"/>
+      </w:tabs>
+    </w:pPr>
+    <w:rPr>
+      <w:rFonts w:ascii="Courier New" w:hAnsi="Courier New" w:cs="Courier New"/>
+      <w:sz w:val="20"/>
+      <w:szCs w:val="20"/>
+      <w:lang w:eastAsia="zh-CN"/>
+    </w:rPr>
+  </w:style>
+  <w:style w:type="character" w:customStyle="1" w:styleId="HTMLPreformattedChar">
+    <w:name w:val="HTML Preformatted Char"/>
+    <w:basedOn w:val="DefaultParagraphFont"/>
+    <w:link w:val="HTMLPreformatted"/>
+    <w:uiPriority w:val="99"/>
+    <w:semiHidden/>
+    <w:rsid w:val="007B77F4"/>
+    <w:rPr>
+      <w:rFonts w:ascii="Courier New" w:hAnsi="Courier New" w:cs="Courier New"/>
+      <w:sz w:val="20"/>
+      <w:szCs w:val="20"/>
+      <w:lang w:eastAsia="zh-CN"/>
+    </w:rPr>
+  </w:style>
 </w:styles>
 </file>
 

</xml_diff>

<commit_message>
add chi2 to milestone
</commit_message>
<xml_diff>
--- a/Capstone Data Inference.docx
+++ b/Capstone Data Inference.docx
@@ -222,7 +222,10 @@
         <w:t xml:space="preserve"> This helps reduces the features which I need to worry about down to 24.</w:t>
       </w:r>
     </w:p>
-    <w:p/>
+    <w:p>
+      <w:bookmarkStart w:id="0" w:name="_GoBack"/>
+      <w:bookmarkEnd w:id="0"/>
+    </w:p>
     <w:p>
       <w:r>
         <w:t>Next</w:t>
@@ -255,7 +258,13 @@
         <w:t xml:space="preserve">nominal features (binary and categorical). To conduct the test, I first tallied up the </w:t>
       </w:r>
       <w:r>
-        <w:t xml:space="preserve">number of occurrences of each of the unique combination between the feature and target. Then I used the set where target is 0 as the expected value and set where target is 1 as the observed value to compute chi square. There is a noticeable difference between features that had similar ECDF to those that didn’t. For example </w:t>
+        <w:t xml:space="preserve">number of occurrences of each of the unique combination between the feature and target. Then I used the set where target is 0 as the expected value and set where target is 1 as the observed value to compute chi square. There is a noticeable difference between features that had similar ECDF to those that didn’t. For </w:t>
+      </w:r>
+      <w:r>
+        <w:t>example,</w:t>
+      </w:r>
+      <w:r>
+        <w:t xml:space="preserve"> </w:t>
       </w:r>
       <w:r>
         <w:t>ps_ind_11_bin</w:t>
@@ -386,8 +395,6 @@
       <w:r>
         <w:t>whereas ps_ind_06_bin which has a different ECDF plot has much higher chi square and lower p value.</w:t>
       </w:r>
-      <w:bookmarkStart w:id="0" w:name="_GoBack"/>
-      <w:bookmarkEnd w:id="0"/>
     </w:p>
     <w:p/>
     <w:p>

</xml_diff>